<commit_message>
End of 04/10/16 - Partial second reconstruction of intro + detail of ChapIII-II + reduction of ChapIV-I
</commit_message>
<xml_diff>
--- a/General outline.docx
+++ b/General outline.docx
@@ -45,28 +45,41 @@
           <w:rFonts w:ascii="Times New Roman" w:hAnsi="Times New Roman"/>
           <w:u w:val="single"/>
         </w:rPr>
-        <w:t>Chapter 1: II-VI quantum dots as a tool to manipulate individual spins</w:t>
-      </w:r>
-    </w:p>
-    <w:p>
-      <w:pPr>
-        <w:rPr>
-          <w:rFonts w:ascii="Times New Roman" w:hAnsi="Times New Roman"/>
-        </w:rPr>
-      </w:pPr>
-    </w:p>
-    <w:p>
-      <w:pPr>
-        <w:rPr>
-          <w:rFonts w:ascii="Times New Roman" w:hAnsi="Times New Roman"/>
-        </w:rPr>
-      </w:pPr>
-      <w:r>
-        <w:rPr>
-          <w:rFonts w:ascii="Times New Roman" w:hAnsi="Times New Roman"/>
-        </w:rPr>
-        <w:tab/>
-        <w:t>I – Diluted Magnetic Semiconductor nano-structure</w:t>
+        <w:t xml:space="preserve">Chapter 1: </w:t>
+      </w:r>
+      <w:r>
+        <w:rPr>
+          <w:rFonts w:ascii="Times New Roman" w:hAnsi="Times New Roman"/>
+          <w:u w:val="single"/>
+        </w:rPr>
+        <w:t>Quantum dots doped with a single magnetic atom</w:t>
+      </w:r>
+    </w:p>
+    <w:p>
+      <w:pPr>
+        <w:rPr>
+          <w:rFonts w:ascii="Times New Roman" w:hAnsi="Times New Roman"/>
+        </w:rPr>
+      </w:pPr>
+    </w:p>
+    <w:p>
+      <w:pPr>
+        <w:rPr>
+          <w:rFonts w:ascii="Times New Roman" w:hAnsi="Times New Roman"/>
+        </w:rPr>
+      </w:pPr>
+      <w:r>
+        <w:rPr>
+          <w:rFonts w:ascii="Times New Roman" w:hAnsi="Times New Roman"/>
+        </w:rPr>
+        <w:tab/>
+        <w:t xml:space="preserve">I – </w:t>
+      </w:r>
+      <w:r>
+        <w:rPr>
+          <w:rFonts w:ascii="Times New Roman" w:hAnsi="Times New Roman"/>
+        </w:rPr>
+        <w:t>CdTe/ZnTe quantum dots</w:t>
       </w:r>
     </w:p>
     <w:p>
@@ -106,154 +119,99 @@
           <w:rFonts w:ascii="Times New Roman" w:hAnsi="Times New Roman"/>
         </w:rPr>
         <w:tab/>
-        <w:t>I.2 – Exchange interaction in a confined structure</w:t>
-      </w:r>
-    </w:p>
-    <w:p>
-      <w:pPr>
-        <w:rPr>
-          <w:rFonts w:ascii="Times New Roman" w:hAnsi="Times New Roman"/>
-        </w:rPr>
-      </w:pPr>
-      <w:r>
-        <w:rPr>
-          <w:rFonts w:ascii="Times New Roman" w:hAnsi="Times New Roman"/>
-        </w:rPr>
-        <w:tab/>
-      </w:r>
-      <w:r>
-        <w:rPr>
-          <w:rFonts w:ascii="Times New Roman" w:hAnsi="Times New Roman"/>
-        </w:rPr>
-        <w:tab/>
-        <w:t>I.3 – Energy levels of a single spin in a quantum dots</w:t>
-      </w:r>
-    </w:p>
-    <w:p>
-      <w:pPr>
-        <w:rPr>
-          <w:rFonts w:ascii="Times New Roman" w:hAnsi="Times New Roman"/>
-        </w:rPr>
-      </w:pPr>
-      <w:r>
-        <w:rPr>
-          <w:rFonts w:ascii="Times New Roman" w:hAnsi="Times New Roman"/>
-        </w:rPr>
-        <w:tab/>
-      </w:r>
-      <w:r>
-        <w:rPr>
-          <w:rFonts w:ascii="Times New Roman" w:hAnsi="Times New Roman"/>
-        </w:rPr>
-        <w:tab/>
-        <w:t>I.4 – Energy levels tuning: strong coupling regime</w:t>
-      </w:r>
-    </w:p>
-    <w:p>
-      <w:pPr>
-        <w:rPr>
-          <w:rFonts w:ascii="Times New Roman" w:hAnsi="Times New Roman"/>
-        </w:rPr>
-      </w:pPr>
-      <w:r>
-        <w:rPr>
-          <w:rFonts w:ascii="Times New Roman" w:hAnsi="Times New Roman"/>
-        </w:rPr>
-        <w:tab/>
-        <w:t>II – Dots growth</w:t>
-      </w:r>
-    </w:p>
-    <w:p>
-      <w:pPr>
-        <w:rPr>
-          <w:rFonts w:ascii="Times New Roman" w:hAnsi="Times New Roman"/>
-        </w:rPr>
-      </w:pPr>
-      <w:r>
-        <w:rPr>
-          <w:rFonts w:ascii="Times New Roman" w:hAnsi="Times New Roman"/>
-        </w:rPr>
-        <w:tab/>
-      </w:r>
-      <w:r>
-        <w:rPr>
-          <w:rFonts w:ascii="Times New Roman" w:hAnsi="Times New Roman"/>
-        </w:rPr>
-        <w:tab/>
-        <w:t>I</w:t>
-      </w:r>
-      <w:r>
-        <w:rPr>
-          <w:rFonts w:ascii="Times New Roman" w:hAnsi="Times New Roman"/>
-        </w:rPr>
-        <w:t>I</w:t>
-      </w:r>
-      <w:r>
-        <w:rPr>
-          <w:rFonts w:ascii="Times New Roman" w:hAnsi="Times New Roman"/>
-        </w:rPr>
-        <w:t>.1</w:t>
-      </w:r>
-      <w:r>
-        <w:rPr>
-          <w:rFonts w:ascii="Times New Roman" w:hAnsi="Times New Roman"/>
-        </w:rPr>
-        <w:t xml:space="preserve"> – Strained dots: CdTe/ZnTe</w:t>
-      </w:r>
-    </w:p>
-    <w:p>
-      <w:pPr>
-        <w:rPr>
-          <w:rFonts w:ascii="Times New Roman" w:hAnsi="Times New Roman"/>
-        </w:rPr>
-      </w:pPr>
-      <w:r>
-        <w:rPr>
-          <w:rFonts w:ascii="Times New Roman" w:hAnsi="Times New Roman"/>
-        </w:rPr>
-        <w:tab/>
-      </w:r>
-      <w:r>
-        <w:rPr>
-          <w:rFonts w:ascii="Times New Roman" w:hAnsi="Times New Roman"/>
-        </w:rPr>
-        <w:tab/>
-        <w:t xml:space="preserve">II.2 – </w:t>
-      </w:r>
-      <w:r>
-        <w:rPr>
-          <w:rFonts w:ascii="Times New Roman" w:hAnsi="Times New Roman"/>
-        </w:rPr>
-        <w:t>Strain-free dots: CdTe/CdMgTe</w:t>
-      </w:r>
-    </w:p>
-    <w:p>
-      <w:pPr>
-        <w:rPr>
-          <w:rFonts w:ascii="Times New Roman" w:hAnsi="Times New Roman"/>
-        </w:rPr>
-      </w:pPr>
-    </w:p>
-    <w:p>
-      <w:pPr>
-        <w:rPr>
-          <w:rFonts w:ascii="Times New Roman" w:hAnsi="Times New Roman"/>
-          <w:u w:val="single"/>
-        </w:rPr>
-      </w:pPr>
-      <w:r>
-        <w:rPr>
-          <w:rFonts w:ascii="Times New Roman" w:hAnsi="Times New Roman"/>
-          <w:u w:val="single"/>
-        </w:rPr>
-        <w:t>Chapter 2:</w:t>
-      </w:r>
-      <w:r>
-        <w:rPr>
-          <w:rFonts w:ascii="Times New Roman" w:hAnsi="Times New Roman"/>
-          <w:u w:val="single"/>
-        </w:rPr>
-        <w:t xml:space="preserve"> The importance of strains</w:t>
+        <w:t xml:space="preserve">I.2 – </w:t>
+      </w:r>
+      <w:r>
+        <w:rPr>
+          <w:rFonts w:ascii="Times New Roman" w:hAnsi="Times New Roman"/>
+        </w:rPr>
+        <w:t>L</w:t>
+      </w:r>
+      <w:r>
+        <w:rPr>
+          <w:rFonts w:ascii="Times New Roman" w:hAnsi="Times New Roman"/>
+        </w:rPr>
+        <w:t>attice mismatch and the Bir-Pikus Hamiltonian</w:t>
+      </w:r>
+    </w:p>
+    <w:p>
+      <w:pPr>
+        <w:rPr>
+          <w:rFonts w:ascii="Times New Roman" w:hAnsi="Times New Roman"/>
+        </w:rPr>
+      </w:pPr>
+      <w:r>
+        <w:rPr>
+          <w:rFonts w:ascii="Times New Roman" w:hAnsi="Times New Roman"/>
+        </w:rPr>
+        <w:tab/>
+      </w:r>
+      <w:r>
+        <w:rPr>
+          <w:rFonts w:ascii="Times New Roman" w:hAnsi="Times New Roman"/>
+        </w:rPr>
+        <w:tab/>
+        <w:t>I.3 – Valence Band Mixing</w:t>
+      </w:r>
+    </w:p>
+    <w:p>
+      <w:pPr>
+        <w:rPr>
+          <w:rFonts w:ascii="Times New Roman" w:hAnsi="Times New Roman"/>
+        </w:rPr>
+      </w:pPr>
+      <w:r>
+        <w:rPr>
+          <w:rFonts w:ascii="Times New Roman" w:hAnsi="Times New Roman"/>
+        </w:rPr>
+        <w:tab/>
+        <w:t>II – Diluted Magnetic Semiconductors</w:t>
+      </w:r>
+    </w:p>
+    <w:p>
+      <w:pPr>
+        <w:rPr>
+          <w:rFonts w:ascii="Times New Roman" w:hAnsi="Times New Roman"/>
+        </w:rPr>
+      </w:pPr>
+      <w:r>
+        <w:rPr>
+          <w:rFonts w:ascii="Times New Roman" w:hAnsi="Times New Roman"/>
+        </w:rPr>
+        <w:tab/>
+      </w:r>
+      <w:r>
+        <w:rPr>
+          <w:rFonts w:ascii="Times New Roman" w:hAnsi="Times New Roman"/>
+        </w:rPr>
+        <w:tab/>
+        <w:t xml:space="preserve">II.1 – </w:t>
+      </w:r>
+      <w:r>
+        <w:rPr>
+          <w:rFonts w:ascii="Times New Roman" w:hAnsi="Times New Roman"/>
+        </w:rPr>
+        <w:t>Mn: a ferromagnetic interaction with carrier</w:t>
+      </w:r>
+    </w:p>
+    <w:p>
+      <w:pPr>
+        <w:rPr>
+          <w:rFonts w:ascii="Times New Roman" w:hAnsi="Times New Roman"/>
+        </w:rPr>
+      </w:pPr>
+      <w:r>
+        <w:rPr>
+          <w:rFonts w:ascii="Times New Roman" w:hAnsi="Times New Roman"/>
+        </w:rPr>
+        <w:tab/>
+      </w:r>
+      <w:r>
+        <w:rPr>
+          <w:rFonts w:ascii="Times New Roman" w:hAnsi="Times New Roman"/>
+        </w:rPr>
+        <w:tab/>
+        <w:t>II.2 – Cr: an anti-ferromagnetic interaction with carrier</w:t>
       </w:r>
       <w:bookmarkStart w:id="0" w:name="_GoBack"/>
       <w:bookmarkEnd w:id="0"/>
@@ -269,124 +227,343 @@
           <w:rFonts w:ascii="Times New Roman" w:hAnsi="Times New Roman"/>
         </w:rPr>
         <w:tab/>
-        <w:t>I</w:t>
-      </w:r>
-      <w:r>
-        <w:rPr>
-          <w:rFonts w:ascii="Times New Roman" w:hAnsi="Times New Roman"/>
-        </w:rPr>
-        <w:t xml:space="preserve"> – Effect of strain on the emission of a DMS quantum dot</w:t>
-      </w:r>
-    </w:p>
-    <w:p>
-      <w:pPr>
-        <w:rPr>
-          <w:rFonts w:ascii="Times New Roman" w:hAnsi="Times New Roman"/>
-        </w:rPr>
-      </w:pPr>
-      <w:r>
-        <w:rPr>
-          <w:rFonts w:ascii="Times New Roman" w:hAnsi="Times New Roman"/>
-        </w:rPr>
-        <w:tab/>
-      </w:r>
-      <w:r>
-        <w:rPr>
-          <w:rFonts w:ascii="Times New Roman" w:hAnsi="Times New Roman"/>
-        </w:rPr>
-        <w:tab/>
-        <w:t>I</w:t>
-      </w:r>
-      <w:r>
-        <w:rPr>
-          <w:rFonts w:ascii="Times New Roman" w:hAnsi="Times New Roman"/>
-        </w:rPr>
-        <w:t>.1 – Lattice mismatch modelisation: the Bir-Pikus Hamiltonian</w:t>
-      </w:r>
-    </w:p>
-    <w:p>
-      <w:pPr>
-        <w:rPr>
-          <w:rFonts w:ascii="Times New Roman" w:hAnsi="Times New Roman"/>
-        </w:rPr>
-      </w:pPr>
-      <w:r>
-        <w:rPr>
-          <w:rFonts w:ascii="Times New Roman" w:hAnsi="Times New Roman"/>
-        </w:rPr>
-        <w:tab/>
-      </w:r>
-      <w:r>
-        <w:rPr>
-          <w:rFonts w:ascii="Times New Roman" w:hAnsi="Times New Roman"/>
-        </w:rPr>
-        <w:tab/>
-      </w:r>
-      <w:r>
-        <w:rPr>
-          <w:rFonts w:ascii="Times New Roman" w:hAnsi="Times New Roman"/>
-        </w:rPr>
-        <w:t>I.2 – Valence band mixing</w:t>
-      </w:r>
-    </w:p>
-    <w:p>
-      <w:pPr>
-        <w:rPr>
-          <w:rFonts w:ascii="Times New Roman" w:hAnsi="Times New Roman"/>
-        </w:rPr>
-      </w:pPr>
-      <w:r>
-        <w:rPr>
-          <w:rFonts w:ascii="Times New Roman" w:hAnsi="Times New Roman"/>
-        </w:rPr>
-        <w:tab/>
-      </w:r>
-      <w:r>
-        <w:rPr>
-          <w:rFonts w:ascii="Times New Roman" w:hAnsi="Times New Roman"/>
-        </w:rPr>
-        <w:tab/>
-        <w:t>I.3 – Strain-induced fine structure of a magnetic atom</w:t>
-      </w:r>
-    </w:p>
-    <w:p>
-      <w:pPr>
-        <w:rPr>
-          <w:rFonts w:ascii="Times New Roman" w:hAnsi="Times New Roman"/>
-        </w:rPr>
-      </w:pPr>
-      <w:r>
-        <w:rPr>
-          <w:rFonts w:ascii="Times New Roman" w:hAnsi="Times New Roman"/>
-        </w:rPr>
-        <w:tab/>
-      </w:r>
-      <w:r>
-        <w:rPr>
-          <w:rFonts w:ascii="Times New Roman" w:hAnsi="Times New Roman"/>
-        </w:rPr>
-        <w:tab/>
-        <w:t>I.3 – Jahn-Teller effect</w:t>
-      </w:r>
-    </w:p>
-    <w:p>
-      <w:pPr>
-        <w:rPr>
-          <w:rFonts w:ascii="Times New Roman" w:hAnsi="Times New Roman"/>
-        </w:rPr>
-      </w:pPr>
-      <w:r>
-        <w:rPr>
-          <w:rFonts w:ascii="Times New Roman" w:hAnsi="Times New Roman"/>
-        </w:rPr>
-        <w:tab/>
-        <w:t>II</w:t>
-      </w:r>
-      <w:r>
-        <w:rPr>
-          <w:rFonts w:ascii="Times New Roman" w:hAnsi="Times New Roman"/>
-        </w:rPr>
-        <w:t xml:space="preserve"> – Single spin dynamics</w:t>
+        <w:t xml:space="preserve">III – Fine structure of </w:t>
+      </w:r>
+      <w:r>
+        <w:rPr>
+          <w:rFonts w:ascii="Times New Roman" w:hAnsi="Times New Roman"/>
+        </w:rPr>
+        <w:t>a magnetic atom in a quantum dot</w:t>
+      </w:r>
+    </w:p>
+    <w:p>
+      <w:pPr>
+        <w:rPr>
+          <w:rFonts w:ascii="Times New Roman" w:hAnsi="Times New Roman"/>
+        </w:rPr>
+      </w:pPr>
+      <w:r>
+        <w:rPr>
+          <w:rFonts w:ascii="Times New Roman" w:hAnsi="Times New Roman"/>
+        </w:rPr>
+        <w:tab/>
+      </w:r>
+      <w:r>
+        <w:rPr>
+          <w:rFonts w:ascii="Times New Roman" w:hAnsi="Times New Roman"/>
+        </w:rPr>
+        <w:tab/>
+        <w:t xml:space="preserve">III.1 </w:t>
+      </w:r>
+      <w:r>
+        <w:rPr>
+          <w:rFonts w:ascii="Times New Roman" w:hAnsi="Times New Roman"/>
+        </w:rPr>
+        <w:t>–</w:t>
+      </w:r>
+      <w:r>
+        <w:rPr>
+          <w:rFonts w:ascii="Times New Roman" w:hAnsi="Times New Roman"/>
+        </w:rPr>
+        <w:t xml:space="preserve"> </w:t>
+      </w:r>
+      <w:r>
+        <w:rPr>
+          <w:rFonts w:ascii="Times New Roman" w:hAnsi="Times New Roman"/>
+        </w:rPr>
+        <w:t>Influence of the nuclear spin: the Mn atom</w:t>
+      </w:r>
+    </w:p>
+    <w:p>
+      <w:pPr>
+        <w:rPr>
+          <w:rFonts w:ascii="Times New Roman" w:hAnsi="Times New Roman"/>
+        </w:rPr>
+      </w:pPr>
+      <w:r>
+        <w:rPr>
+          <w:rFonts w:ascii="Times New Roman" w:hAnsi="Times New Roman"/>
+        </w:rPr>
+        <w:tab/>
+      </w:r>
+      <w:r>
+        <w:rPr>
+          <w:rFonts w:ascii="Times New Roman" w:hAnsi="Times New Roman"/>
+        </w:rPr>
+        <w:tab/>
+        <w:t>III.2 – Influence of the orbital momentum: the Cr atom</w:t>
+      </w:r>
+    </w:p>
+    <w:p>
+      <w:pPr>
+        <w:rPr>
+          <w:rFonts w:ascii="Times New Roman" w:hAnsi="Times New Roman"/>
+        </w:rPr>
+      </w:pPr>
+      <w:r>
+        <w:rPr>
+          <w:rFonts w:ascii="Times New Roman" w:hAnsi="Times New Roman"/>
+        </w:rPr>
+        <w:tab/>
+      </w:r>
+      <w:r>
+        <w:rPr>
+          <w:rFonts w:ascii="Times New Roman" w:hAnsi="Times New Roman"/>
+        </w:rPr>
+        <w:tab/>
+        <w:t>III.3 – The Jahn-Teller effect</w:t>
+      </w:r>
+    </w:p>
+    <w:p>
+      <w:pPr>
+        <w:rPr>
+          <w:rFonts w:ascii="Times New Roman" w:hAnsi="Times New Roman"/>
+        </w:rPr>
+      </w:pPr>
+    </w:p>
+    <w:p>
+      <w:pPr>
+        <w:rPr>
+          <w:rFonts w:ascii="Times New Roman" w:hAnsi="Times New Roman"/>
+          <w:u w:val="single"/>
+        </w:rPr>
+      </w:pPr>
+      <w:r>
+        <w:rPr>
+          <w:rFonts w:ascii="Times New Roman" w:hAnsi="Times New Roman"/>
+          <w:u w:val="single"/>
+        </w:rPr>
+        <w:t>Chapter 2:</w:t>
+      </w:r>
+      <w:r>
+        <w:rPr>
+          <w:rFonts w:ascii="Times New Roman" w:hAnsi="Times New Roman"/>
+          <w:u w:val="single"/>
+        </w:rPr>
+        <w:t xml:space="preserve"> </w:t>
+      </w:r>
+      <w:r>
+        <w:rPr>
+          <w:rFonts w:ascii="Times New Roman" w:hAnsi="Times New Roman"/>
+          <w:u w:val="single"/>
+        </w:rPr>
+        <w:t>II-VI quantum dots as a tool to manipulate individual spins</w:t>
+      </w:r>
+    </w:p>
+    <w:p>
+      <w:pPr>
+        <w:rPr>
+          <w:rFonts w:ascii="Times New Roman" w:hAnsi="Times New Roman"/>
+        </w:rPr>
+      </w:pPr>
+      <w:r>
+        <w:rPr>
+          <w:rFonts w:ascii="Times New Roman" w:hAnsi="Times New Roman"/>
+        </w:rPr>
+        <w:tab/>
+      </w:r>
+      <w:r>
+        <w:rPr>
+          <w:rFonts w:ascii="Times New Roman" w:hAnsi="Times New Roman"/>
+        </w:rPr>
+        <w:t>I – Dots growth</w:t>
+      </w:r>
+    </w:p>
+    <w:p>
+      <w:pPr>
+        <w:rPr>
+          <w:rFonts w:ascii="Times New Roman" w:hAnsi="Times New Roman"/>
+        </w:rPr>
+      </w:pPr>
+      <w:r>
+        <w:rPr>
+          <w:rFonts w:ascii="Times New Roman" w:hAnsi="Times New Roman"/>
+        </w:rPr>
+        <w:tab/>
+      </w:r>
+      <w:r>
+        <w:rPr>
+          <w:rFonts w:ascii="Times New Roman" w:hAnsi="Times New Roman"/>
+        </w:rPr>
+        <w:tab/>
+        <w:t>I.1 – Strained dots: CdTe/ZnTe</w:t>
+      </w:r>
+    </w:p>
+    <w:p>
+      <w:pPr>
+        <w:rPr>
+          <w:rFonts w:ascii="Times New Roman" w:hAnsi="Times New Roman"/>
+        </w:rPr>
+      </w:pPr>
+      <w:r>
+        <w:rPr>
+          <w:rFonts w:ascii="Times New Roman" w:hAnsi="Times New Roman"/>
+        </w:rPr>
+        <w:tab/>
+      </w:r>
+      <w:r>
+        <w:rPr>
+          <w:rFonts w:ascii="Times New Roman" w:hAnsi="Times New Roman"/>
+        </w:rPr>
+        <w:tab/>
+        <w:t>I.2 – Strain-free dots: CdTe/CdMgTe</w:t>
+      </w:r>
+    </w:p>
+    <w:p>
+      <w:pPr>
+        <w:rPr>
+          <w:rFonts w:ascii="Times New Roman" w:hAnsi="Times New Roman"/>
+        </w:rPr>
+      </w:pPr>
+      <w:r>
+        <w:rPr>
+          <w:rFonts w:ascii="Times New Roman" w:hAnsi="Times New Roman"/>
+        </w:rPr>
+        <w:tab/>
+        <w:t>II – Example: the X-Mn system</w:t>
+      </w:r>
+    </w:p>
+    <w:p>
+      <w:pPr>
+        <w:rPr>
+          <w:rFonts w:ascii="Times New Roman" w:hAnsi="Times New Roman"/>
+        </w:rPr>
+      </w:pPr>
+      <w:r>
+        <w:rPr>
+          <w:rFonts w:ascii="Times New Roman" w:hAnsi="Times New Roman"/>
+        </w:rPr>
+        <w:tab/>
+      </w:r>
+    </w:p>
+    <w:p>
+      <w:pPr>
+        <w:rPr>
+          <w:rFonts w:ascii="Times New Roman" w:hAnsi="Times New Roman"/>
+          <w:u w:val="single"/>
+        </w:rPr>
+      </w:pPr>
+      <w:r>
+        <w:rPr>
+          <w:rFonts w:ascii="Times New Roman" w:hAnsi="Times New Roman"/>
+          <w:u w:val="single"/>
+        </w:rPr>
+        <w:t>Chapter 3</w:t>
+      </w:r>
+      <w:r>
+        <w:rPr>
+          <w:rFonts w:ascii="Times New Roman" w:hAnsi="Times New Roman"/>
+          <w:u w:val="single"/>
+        </w:rPr>
+        <w:t>: Coherent dynamics of Mn-doped positively charged quantum dots</w:t>
+      </w:r>
+    </w:p>
+    <w:p>
+      <w:pPr>
+        <w:rPr>
+          <w:rFonts w:ascii="Times New Roman" w:hAnsi="Times New Roman"/>
+          <w:u w:val="single"/>
+        </w:rPr>
+      </w:pPr>
+    </w:p>
+    <w:p>
+      <w:pPr>
+        <w:rPr>
+          <w:rFonts w:ascii="Times New Roman" w:hAnsi="Times New Roman"/>
+        </w:rPr>
+      </w:pPr>
+      <w:r>
+        <w:rPr>
+          <w:rFonts w:ascii="Times New Roman" w:hAnsi="Times New Roman"/>
+        </w:rPr>
+        <w:tab/>
+        <w:t>I – Mn in a II-VI positively charged quantum dot</w:t>
+      </w:r>
+    </w:p>
+    <w:p>
+      <w:pPr>
+        <w:rPr>
+          <w:rFonts w:ascii="Times New Roman" w:hAnsi="Times New Roman"/>
+        </w:rPr>
+      </w:pPr>
+      <w:r>
+        <w:rPr>
+          <w:rFonts w:ascii="Times New Roman" w:hAnsi="Times New Roman"/>
+        </w:rPr>
+        <w:tab/>
+      </w:r>
+      <w:r>
+        <w:rPr>
+          <w:rFonts w:ascii="Times New Roman" w:hAnsi="Times New Roman"/>
+        </w:rPr>
+        <w:tab/>
+        <w:t>I.1 – Quantum dot charged state selection</w:t>
+      </w:r>
+    </w:p>
+    <w:p>
+      <w:pPr>
+        <w:rPr>
+          <w:rFonts w:ascii="Times New Roman" w:hAnsi="Times New Roman"/>
+        </w:rPr>
+      </w:pPr>
+      <w:r>
+        <w:rPr>
+          <w:rFonts w:ascii="Times New Roman" w:hAnsi="Times New Roman"/>
+        </w:rPr>
+        <w:tab/>
+      </w:r>
+      <w:r>
+        <w:rPr>
+          <w:rFonts w:ascii="Times New Roman" w:hAnsi="Times New Roman"/>
+        </w:rPr>
+        <w:tab/>
+        <w:t>I.2 – Energy structure</w:t>
+      </w:r>
+    </w:p>
+    <w:p>
+      <w:pPr>
+        <w:rPr>
+          <w:rFonts w:ascii="Times New Roman" w:hAnsi="Times New Roman"/>
+        </w:rPr>
+      </w:pPr>
+      <w:r>
+        <w:rPr>
+          <w:rFonts w:ascii="Times New Roman" w:hAnsi="Times New Roman"/>
+        </w:rPr>
+        <w:tab/>
+      </w:r>
+      <w:r>
+        <w:rPr>
+          <w:rFonts w:ascii="Times New Roman" w:hAnsi="Times New Roman"/>
+        </w:rPr>
+        <w:tab/>
+        <w:t xml:space="preserve">I.3 – Optical </w:t>
+      </w:r>
+      <w:r>
+        <w:rPr>
+          <w:rFonts w:ascii="Ubuntu" w:hAnsi="Ubuntu"/>
+        </w:rPr>
+        <w:t>λ-</w:t>
+      </w:r>
+      <w:r>
+        <w:rPr>
+          <w:rFonts w:ascii="Times New Roman" w:hAnsi="Times New Roman"/>
+        </w:rPr>
+        <w:t>level identification</w:t>
+      </w:r>
+    </w:p>
+    <w:p>
+      <w:pPr>
+        <w:rPr>
+          <w:rFonts w:ascii="Times New Roman" w:hAnsi="Times New Roman"/>
+        </w:rPr>
+      </w:pPr>
+      <w:r>
+        <w:rPr>
+          <w:rFonts w:ascii="Times New Roman" w:hAnsi="Times New Roman"/>
+        </w:rPr>
+        <w:tab/>
+        <w:t>II – Time evolution of a Mn spin coupled to carrier</w:t>
       </w:r>
     </w:p>
     <w:p>
@@ -441,109 +618,18 @@
         </w:rPr>
         <w:tab/>
       </w:r>
-    </w:p>
-    <w:p>
-      <w:pPr>
-        <w:rPr>
-          <w:rFonts w:ascii="Times New Roman" w:hAnsi="Times New Roman"/>
-          <w:u w:val="single"/>
-        </w:rPr>
-      </w:pPr>
-      <w:r>
-        <w:rPr>
-          <w:rFonts w:ascii="Times New Roman" w:hAnsi="Times New Roman"/>
-          <w:u w:val="single"/>
-        </w:rPr>
-        <w:t>Chapter 3</w:t>
-      </w:r>
-      <w:r>
-        <w:rPr>
-          <w:rFonts w:ascii="Times New Roman" w:hAnsi="Times New Roman"/>
-          <w:u w:val="single"/>
-        </w:rPr>
-        <w:t>: Coherent dynamics of Mn-doped positively charged quantum dots</w:t>
-      </w:r>
-    </w:p>
-    <w:p>
-      <w:pPr>
-        <w:rPr>
-          <w:rFonts w:ascii="Times New Roman" w:hAnsi="Times New Roman"/>
-          <w:u w:val="single"/>
-        </w:rPr>
-      </w:pPr>
-    </w:p>
-    <w:p>
-      <w:pPr>
-        <w:rPr>
-          <w:rFonts w:ascii="Times New Roman" w:hAnsi="Times New Roman"/>
-        </w:rPr>
-      </w:pPr>
-      <w:r>
-        <w:rPr>
-          <w:rFonts w:ascii="Times New Roman" w:hAnsi="Times New Roman"/>
-        </w:rPr>
-        <w:tab/>
-        <w:t>I – Mn in a II-VI positively charged quantum dot</w:t>
-      </w:r>
-    </w:p>
-    <w:p>
-      <w:pPr>
-        <w:rPr>
-          <w:rFonts w:ascii="Times New Roman" w:hAnsi="Times New Roman"/>
-        </w:rPr>
-      </w:pPr>
-      <w:r>
-        <w:rPr>
-          <w:rFonts w:ascii="Times New Roman" w:hAnsi="Times New Roman"/>
-        </w:rPr>
-        <w:tab/>
-      </w:r>
-      <w:r>
-        <w:rPr>
-          <w:rFonts w:ascii="Times New Roman" w:hAnsi="Times New Roman"/>
-        </w:rPr>
-        <w:tab/>
-        <w:t>I.1 – Quantum dot charged state selection</w:t>
-      </w:r>
-    </w:p>
-    <w:p>
-      <w:pPr>
-        <w:rPr>
-          <w:rFonts w:ascii="Times New Roman" w:hAnsi="Times New Roman"/>
-        </w:rPr>
-      </w:pPr>
-      <w:r>
-        <w:rPr>
-          <w:rFonts w:ascii="Times New Roman" w:hAnsi="Times New Roman"/>
-        </w:rPr>
-        <w:tab/>
-      </w:r>
-      <w:r>
-        <w:rPr>
-          <w:rFonts w:ascii="Times New Roman" w:hAnsi="Times New Roman"/>
-        </w:rPr>
-        <w:tab/>
-        <w:t>I.2 – Energy structure</w:t>
-      </w:r>
-    </w:p>
-    <w:p>
-      <w:pPr>
-        <w:rPr>
-          <w:rFonts w:ascii="Times New Roman" w:hAnsi="Times New Roman"/>
-        </w:rPr>
-      </w:pPr>
-      <w:r>
-        <w:rPr>
-          <w:rFonts w:ascii="Times New Roman" w:hAnsi="Times New Roman"/>
-        </w:rPr>
-        <w:tab/>
-      </w:r>
-      <w:r>
-        <w:rPr>
-          <w:rFonts w:ascii="Times New Roman" w:hAnsi="Times New Roman"/>
-        </w:rPr>
-        <w:tab/>
-        <w:t xml:space="preserve">I.3 – Optical </w:t>
+      <w:r>
+        <w:rPr>
+          <w:rFonts w:ascii="Times New Roman" w:hAnsi="Times New Roman"/>
+        </w:rPr>
+        <w:tab/>
+        <w:t xml:space="preserve">II.3 – </w:t>
+      </w:r>
+      <w:r>
+        <w:rPr>
+          <w:rFonts w:ascii="Times New Roman" w:hAnsi="Times New Roman"/>
+        </w:rPr>
+        <w:t xml:space="preserve">Escaping the </w:t>
       </w:r>
       <w:r>
         <w:rPr>
@@ -555,21 +641,7 @@
         <w:rPr>
           <w:rFonts w:ascii="Times New Roman" w:hAnsi="Times New Roman"/>
         </w:rPr>
-        <w:t>level identification</w:t>
-      </w:r>
-    </w:p>
-    <w:p>
-      <w:pPr>
-        <w:rPr>
-          <w:rFonts w:ascii="Times New Roman" w:hAnsi="Times New Roman"/>
-        </w:rPr>
-      </w:pPr>
-      <w:r>
-        <w:rPr>
-          <w:rFonts w:ascii="Times New Roman" w:hAnsi="Times New Roman"/>
-        </w:rPr>
-        <w:tab/>
-        <w:t>II – Time evolution of a Mn spin coupled to carrier</w:t>
+        <w:t>level system</w:t>
       </w:r>
     </w:p>
     <w:p>
@@ -730,59 +802,13 @@
           <w:rFonts w:ascii="Times New Roman" w:hAnsi="Times New Roman"/>
         </w:rPr>
         <w:tab/>
-        <w:t xml:space="preserve">I.1 – </w:t>
-      </w:r>
-      <w:r>
-        <w:rPr>
-          <w:rFonts w:ascii="Times New Roman" w:hAnsi="Times New Roman"/>
-        </w:rPr>
-        <w:t>Reduction of symmetry: Jahn-Teller effect</w:t>
-      </w:r>
-    </w:p>
-    <w:p>
-      <w:pPr>
-        <w:rPr>
-          <w:rFonts w:ascii="Times New Roman" w:hAnsi="Times New Roman"/>
-        </w:rPr>
-      </w:pPr>
-      <w:r>
-        <w:rPr>
-          <w:rFonts w:ascii="Times New Roman" w:hAnsi="Times New Roman"/>
-        </w:rPr>
-        <w:tab/>
-      </w:r>
-      <w:r>
-        <w:rPr>
-          <w:rFonts w:ascii="Times New Roman" w:hAnsi="Times New Roman"/>
-        </w:rPr>
-        <w:tab/>
-        <w:t xml:space="preserve">I.2 – </w:t>
-      </w:r>
-      <w:r>
-        <w:rPr>
-          <w:rFonts w:ascii="Times New Roman" w:hAnsi="Times New Roman"/>
-        </w:rPr>
-        <w:t>Reduction of symmetry: magnetic anisotropy</w:t>
-      </w:r>
-    </w:p>
-    <w:p>
-      <w:pPr>
-        <w:rPr>
-          <w:rFonts w:ascii="Times New Roman" w:hAnsi="Times New Roman"/>
-        </w:rPr>
-      </w:pPr>
-      <w:r>
-        <w:rPr>
-          <w:rFonts w:ascii="Times New Roman" w:hAnsi="Times New Roman"/>
-        </w:rPr>
-        <w:tab/>
-      </w:r>
-      <w:r>
-        <w:rPr>
-          <w:rFonts w:ascii="Times New Roman" w:hAnsi="Times New Roman"/>
-        </w:rPr>
-        <w:tab/>
-        <w:t xml:space="preserve">I.3 – </w:t>
+        <w:t>I.1</w:t>
+      </w:r>
+      <w:r>
+        <w:rPr>
+          <w:rFonts w:ascii="Times New Roman" w:hAnsi="Times New Roman"/>
+        </w:rPr>
+        <w:t xml:space="preserve"> – </w:t>
       </w:r>
       <w:r>
         <w:rPr>
@@ -808,7 +834,19 @@
           <w:rFonts w:ascii="Times New Roman" w:hAnsi="Times New Roman"/>
         </w:rPr>
         <w:tab/>
-        <w:t>I.4 – Modelisation of a QD doped by a single Cr</w:t>
+        <w:t>I.</w:t>
+      </w:r>
+      <w:r>
+        <w:rPr>
+          <w:rFonts w:ascii="Times New Roman" w:hAnsi="Times New Roman"/>
+        </w:rPr>
+        <w:t>2</w:t>
+      </w:r>
+      <w:r>
+        <w:rPr>
+          <w:rFonts w:ascii="Times New Roman" w:hAnsi="Times New Roman"/>
+        </w:rPr>
+        <w:t xml:space="preserve"> – Modelisation of a QD doped by a single Cr</w:t>
       </w:r>
     </w:p>
     <w:p>

</xml_diff>

<commit_message>
Small change in global outline
</commit_message>
<xml_diff>
--- a/General outline.docx
+++ b/General outline.docx
@@ -151,20 +151,26 @@
           <w:rFonts w:ascii="Times New Roman" w:hAnsi="Times New Roman"/>
         </w:rPr>
         <w:tab/>
-        <w:t>I.3 – Valence Band Mixing</w:t>
-      </w:r>
-    </w:p>
-    <w:p>
-      <w:pPr>
-        <w:rPr>
-          <w:rFonts w:ascii="Times New Roman" w:hAnsi="Times New Roman"/>
-        </w:rPr>
-      </w:pPr>
-      <w:r>
-        <w:rPr>
-          <w:rFonts w:ascii="Times New Roman" w:hAnsi="Times New Roman"/>
-        </w:rPr>
-        <w:tab/>
+        <w:t xml:space="preserve">I.3 – </w:t>
+      </w:r>
+      <w:r>
+        <w:rPr>
+          <w:rFonts w:ascii="Times New Roman" w:hAnsi="Times New Roman"/>
+        </w:rPr>
+        <w:t>Valence band mixing and linear polarization</w:t>
+      </w:r>
+    </w:p>
+    <w:p>
+      <w:pPr>
+        <w:ind w:firstLine="709"/>
+        <w:rPr>
+          <w:rFonts w:ascii="Times New Roman" w:hAnsi="Times New Roman"/>
+        </w:rPr>
+      </w:pPr>
+      <w:r>
+        <w:rPr>
+          <w:rFonts w:ascii="Times New Roman" w:hAnsi="Times New Roman"/>
+        </w:rPr>
         <w:t xml:space="preserve">II – </w:t>
       </w:r>
       <w:r>
@@ -534,27 +540,262 @@
         <w:rPr>
           <w:rFonts w:ascii="Times New Roman" w:hAnsi="Times New Roman"/>
         </w:rPr>
-        <w:t xml:space="preserve"> – Valence band mixing and linear polarization</w:t>
-      </w:r>
-    </w:p>
-    <w:p>
-      <w:pPr>
-        <w:rPr>
-          <w:rFonts w:ascii="Times New Roman" w:hAnsi="Times New Roman"/>
-        </w:rPr>
-      </w:pPr>
-      <w:r>
-        <w:rPr>
-          <w:rFonts w:ascii="Times New Roman" w:hAnsi="Times New Roman"/>
-        </w:rPr>
-        <w:tab/>
-      </w:r>
-      <w:r>
-        <w:rPr>
-          <w:rFonts w:ascii="Times New Roman" w:hAnsi="Times New Roman"/>
-        </w:rPr>
-        <w:tab/>
-        <w:t>II.3</w:t>
+        <w:t xml:space="preserve"> – Extraction of the QD parameters</w:t>
+      </w:r>
+    </w:p>
+    <w:p>
+      <w:pPr>
+        <w:rPr>
+          <w:rFonts w:ascii="Times New Roman" w:hAnsi="Times New Roman"/>
+        </w:rPr>
+      </w:pPr>
+      <w:r>
+        <w:rPr>
+          <w:rFonts w:ascii="Times New Roman" w:hAnsi="Times New Roman"/>
+        </w:rPr>
+        <w:tab/>
+      </w:r>
+    </w:p>
+    <w:p>
+      <w:pPr>
+        <w:rPr>
+          <w:rFonts w:ascii="Times New Roman" w:hAnsi="Times New Roman"/>
+          <w:u w:val="single"/>
+        </w:rPr>
+      </w:pPr>
+      <w:r>
+        <w:rPr>
+          <w:rFonts w:ascii="Times New Roman" w:hAnsi="Times New Roman"/>
+          <w:u w:val="single"/>
+        </w:rPr>
+        <w:t>Chapter 3</w:t>
+      </w:r>
+      <w:r>
+        <w:rPr>
+          <w:rFonts w:ascii="Times New Roman" w:hAnsi="Times New Roman"/>
+          <w:u w:val="single"/>
+        </w:rPr>
+        <w:t>: Coherent dynamics of Mn-doped positively charged quantum dots</w:t>
+      </w:r>
+    </w:p>
+    <w:p>
+      <w:pPr>
+        <w:rPr>
+          <w:rFonts w:ascii="Times New Roman" w:hAnsi="Times New Roman"/>
+          <w:u w:val="single"/>
+        </w:rPr>
+      </w:pPr>
+    </w:p>
+    <w:p>
+      <w:pPr>
+        <w:rPr>
+          <w:rFonts w:ascii="Times New Roman" w:hAnsi="Times New Roman"/>
+        </w:rPr>
+      </w:pPr>
+      <w:r>
+        <w:rPr>
+          <w:rFonts w:ascii="Times New Roman" w:hAnsi="Times New Roman"/>
+        </w:rPr>
+        <w:tab/>
+        <w:t>I – Mn in a II-VI positively charged quantum dot</w:t>
+      </w:r>
+    </w:p>
+    <w:p>
+      <w:pPr>
+        <w:rPr>
+          <w:rFonts w:ascii="Times New Roman" w:hAnsi="Times New Roman"/>
+        </w:rPr>
+      </w:pPr>
+      <w:r>
+        <w:rPr>
+          <w:rFonts w:ascii="Times New Roman" w:hAnsi="Times New Roman"/>
+        </w:rPr>
+        <w:tab/>
+      </w:r>
+      <w:r>
+        <w:rPr>
+          <w:rFonts w:ascii="Times New Roman" w:hAnsi="Times New Roman"/>
+        </w:rPr>
+        <w:tab/>
+        <w:t>I.1 – Quantum dot charged state selection</w:t>
+      </w:r>
+    </w:p>
+    <w:p>
+      <w:pPr>
+        <w:rPr>
+          <w:rFonts w:ascii="Times New Roman" w:hAnsi="Times New Roman"/>
+        </w:rPr>
+      </w:pPr>
+      <w:r>
+        <w:rPr>
+          <w:rFonts w:ascii="Times New Roman" w:hAnsi="Times New Roman"/>
+        </w:rPr>
+        <w:tab/>
+      </w:r>
+      <w:r>
+        <w:rPr>
+          <w:rFonts w:ascii="Times New Roman" w:hAnsi="Times New Roman"/>
+        </w:rPr>
+        <w:tab/>
+        <w:t>I.2 – Energy structure</w:t>
+      </w:r>
+    </w:p>
+    <w:p>
+      <w:pPr>
+        <w:rPr>
+          <w:rFonts w:ascii="Times New Roman" w:hAnsi="Times New Roman"/>
+        </w:rPr>
+      </w:pPr>
+      <w:r>
+        <w:rPr>
+          <w:rFonts w:ascii="Times New Roman" w:hAnsi="Times New Roman"/>
+        </w:rPr>
+        <w:tab/>
+      </w:r>
+      <w:r>
+        <w:rPr>
+          <w:rFonts w:ascii="Times New Roman" w:hAnsi="Times New Roman"/>
+        </w:rPr>
+        <w:tab/>
+        <w:t xml:space="preserve">I.3 – Optical </w:t>
+      </w:r>
+      <w:r>
+        <w:rPr>
+          <w:rFonts w:ascii="Ubuntu" w:hAnsi="Ubuntu"/>
+        </w:rPr>
+        <w:t>λ-</w:t>
+      </w:r>
+      <w:r>
+        <w:rPr>
+          <w:rFonts w:ascii="Times New Roman" w:hAnsi="Times New Roman"/>
+        </w:rPr>
+        <w:t>level identification</w:t>
+      </w:r>
+    </w:p>
+    <w:p>
+      <w:pPr>
+        <w:rPr>
+          <w:rFonts w:ascii="Times New Roman" w:hAnsi="Times New Roman"/>
+        </w:rPr>
+      </w:pPr>
+      <w:r>
+        <w:rPr>
+          <w:rFonts w:ascii="Times New Roman" w:hAnsi="Times New Roman"/>
+        </w:rPr>
+        <w:tab/>
+        <w:t>II – Time evolution of a Mn spin coupled to carrier</w:t>
+      </w:r>
+    </w:p>
+    <w:p>
+      <w:pPr>
+        <w:rPr>
+          <w:rFonts w:ascii="Times New Roman" w:hAnsi="Times New Roman"/>
+        </w:rPr>
+      </w:pPr>
+      <w:r>
+        <w:rPr>
+          <w:rFonts w:ascii="Times New Roman" w:hAnsi="Times New Roman"/>
+        </w:rPr>
+        <w:tab/>
+      </w:r>
+      <w:r>
+        <w:rPr>
+          <w:rFonts w:ascii="Times New Roman" w:hAnsi="Times New Roman"/>
+        </w:rPr>
+        <w:tab/>
+        <w:t>II.1 – Relaxation mechanisms</w:t>
+      </w:r>
+    </w:p>
+    <w:p>
+      <w:pPr>
+        <w:rPr>
+          <w:rFonts w:ascii="Times New Roman" w:hAnsi="Times New Roman"/>
+        </w:rPr>
+      </w:pPr>
+      <w:r>
+        <w:rPr>
+          <w:rFonts w:ascii="Times New Roman" w:hAnsi="Times New Roman"/>
+        </w:rPr>
+        <w:tab/>
+      </w:r>
+      <w:r>
+        <w:rPr>
+          <w:rFonts w:ascii="Times New Roman" w:hAnsi="Times New Roman"/>
+        </w:rPr>
+        <w:tab/>
+        <w:t>II.2 – The Linbald form</w:t>
+      </w:r>
+    </w:p>
+    <w:p>
+      <w:pPr>
+        <w:rPr>
+          <w:rFonts w:ascii="Times New Roman" w:hAnsi="Times New Roman"/>
+        </w:rPr>
+      </w:pPr>
+      <w:r>
+        <w:rPr>
+          <w:rFonts w:ascii="Times New Roman" w:hAnsi="Times New Roman"/>
+        </w:rPr>
+        <w:tab/>
+      </w:r>
+      <w:r>
+        <w:rPr>
+          <w:rFonts w:ascii="Times New Roman" w:hAnsi="Times New Roman"/>
+        </w:rPr>
+        <w:tab/>
+        <w:t xml:space="preserve">II.3 – </w:t>
+      </w:r>
+      <w:r>
+        <w:rPr>
+          <w:rFonts w:ascii="Times New Roman" w:hAnsi="Times New Roman"/>
+        </w:rPr>
+        <w:t xml:space="preserve">Escaping the </w:t>
+      </w:r>
+      <w:r>
+        <w:rPr>
+          <w:rFonts w:ascii="Ubuntu" w:hAnsi="Ubuntu"/>
+        </w:rPr>
+        <w:t>λ-</w:t>
+      </w:r>
+      <w:r>
+        <w:rPr>
+          <w:rFonts w:ascii="Times New Roman" w:hAnsi="Times New Roman"/>
+        </w:rPr>
+        <w:t>level system</w:t>
+      </w:r>
+    </w:p>
+    <w:p>
+      <w:pPr>
+        <w:rPr>
+          <w:rFonts w:ascii="Times New Roman" w:hAnsi="Times New Roman"/>
+        </w:rPr>
+      </w:pPr>
+      <w:r>
+        <w:rPr>
+          <w:rFonts w:ascii="Times New Roman" w:hAnsi="Times New Roman"/>
+        </w:rPr>
+        <w:tab/>
+        <w:t>III – Strain induced coherent dynamics</w:t>
+      </w:r>
+    </w:p>
+    <w:p>
+      <w:pPr>
+        <w:rPr>
+          <w:rFonts w:ascii="Times New Roman" w:hAnsi="Times New Roman"/>
+        </w:rPr>
+      </w:pPr>
+      <w:r>
+        <w:rPr>
+          <w:rFonts w:ascii="Times New Roman" w:hAnsi="Times New Roman"/>
+        </w:rPr>
+        <w:tab/>
+      </w:r>
+      <w:r>
+        <w:rPr>
+          <w:rFonts w:ascii="Times New Roman" w:hAnsi="Times New Roman"/>
+        </w:rPr>
+        <w:tab/>
+        <w:t>III.1</w:t>
       </w:r>
       <w:r>
         <w:rPr>
@@ -564,726 +805,442 @@
       </w:r>
       <w:r>
         <w:rPr>
-          <w:rFonts w:ascii="Times New Roman" w:hAnsi="Times New Roman"/>
-        </w:rPr>
-        <w:t>Fine structure</w:t>
-      </w:r>
-      <w:r>
-        <w:rPr>
-          <w:rFonts w:ascii="Times New Roman" w:hAnsi="Times New Roman"/>
-        </w:rPr>
-        <w:t xml:space="preserve"> and hyperfine</w:t>
-      </w:r>
-      <w:r>
-        <w:rPr>
-          <w:rFonts w:ascii="Times New Roman" w:hAnsi="Times New Roman"/>
-        </w:rPr>
-        <w:t xml:space="preserve"> of a Mn spin in a quantum dot</w:t>
-      </w:r>
-    </w:p>
-    <w:p>
-      <w:pPr>
-        <w:rPr>
-          <w:rFonts w:ascii="Times New Roman" w:hAnsi="Times New Roman"/>
-        </w:rPr>
-      </w:pPr>
-      <w:r>
-        <w:rPr>
-          <w:rFonts w:ascii="Times New Roman" w:hAnsi="Times New Roman"/>
-        </w:rPr>
-        <w:tab/>
-      </w:r>
-      <w:r>
-        <w:rPr>
-          <w:rFonts w:ascii="Times New Roman" w:hAnsi="Times New Roman"/>
-        </w:rPr>
-        <w:tab/>
-        <w:t>II.4</w:t>
+          <w:rFonts w:ascii="Ubuntu" w:hAnsi="Ubuntu"/>
+        </w:rPr>
+        <w:t>λ-</w:t>
+      </w:r>
+      <w:r>
+        <w:rPr>
+          <w:rFonts w:ascii="Times New Roman" w:hAnsi="Times New Roman"/>
+        </w:rPr>
+        <w:t>level polarization rate time dependence</w:t>
+      </w:r>
+    </w:p>
+    <w:p>
+      <w:pPr>
+        <w:rPr>
+          <w:rFonts w:ascii="Times New Roman" w:hAnsi="Times New Roman"/>
+        </w:rPr>
+      </w:pPr>
+      <w:r>
+        <w:rPr>
+          <w:rFonts w:ascii="Times New Roman" w:hAnsi="Times New Roman"/>
+        </w:rPr>
+        <w:tab/>
+      </w:r>
+      <w:r>
+        <w:rPr>
+          <w:rFonts w:ascii="Times New Roman" w:hAnsi="Times New Roman"/>
+        </w:rPr>
+        <w:tab/>
+        <w:t>III.2</w:t>
+      </w:r>
+      <w:r>
+        <w:rPr>
+          <w:rFonts w:ascii="Times New Roman" w:hAnsi="Times New Roman"/>
+        </w:rPr>
+        <w:t xml:space="preserve"> – Polarization rate evolution under magnetic field</w:t>
+      </w:r>
+    </w:p>
+    <w:p>
+      <w:pPr>
+        <w:rPr>
+          <w:rFonts w:ascii="Times New Roman" w:hAnsi="Times New Roman"/>
+        </w:rPr>
+      </w:pPr>
+    </w:p>
+    <w:p>
+      <w:pPr>
+        <w:rPr>
+          <w:rFonts w:ascii="Times New Roman" w:hAnsi="Times New Roman"/>
+          <w:u w:val="single"/>
+        </w:rPr>
+      </w:pPr>
+      <w:r>
+        <w:rPr>
+          <w:rFonts w:ascii="Times New Roman" w:hAnsi="Times New Roman"/>
+          <w:u w:val="single"/>
+        </w:rPr>
+        <w:t>Chapter 4</w:t>
+      </w:r>
+      <w:r>
+        <w:rPr>
+          <w:rFonts w:ascii="Times New Roman" w:hAnsi="Times New Roman"/>
+          <w:u w:val="single"/>
+        </w:rPr>
+        <w:t>: Optical study of Cr-doped CdTe quantum dots</w:t>
+      </w:r>
+    </w:p>
+    <w:p>
+      <w:pPr>
+        <w:rPr>
+          <w:rFonts w:ascii="Times New Roman" w:hAnsi="Times New Roman"/>
+        </w:rPr>
+      </w:pPr>
+    </w:p>
+    <w:p>
+      <w:pPr>
+        <w:rPr>
+          <w:rFonts w:ascii="Times New Roman" w:hAnsi="Times New Roman"/>
+        </w:rPr>
+      </w:pPr>
+      <w:r>
+        <w:rPr>
+          <w:rFonts w:ascii="Times New Roman" w:hAnsi="Times New Roman"/>
+        </w:rPr>
+        <w:tab/>
+        <w:t>I – A system strongly coupled to strain state at the Cr position</w:t>
+      </w:r>
+    </w:p>
+    <w:p>
+      <w:pPr>
+        <w:rPr>
+          <w:rFonts w:ascii="Times New Roman" w:hAnsi="Times New Roman"/>
+        </w:rPr>
+      </w:pPr>
+      <w:r>
+        <w:rPr>
+          <w:rFonts w:ascii="Times New Roman" w:hAnsi="Times New Roman"/>
+        </w:rPr>
+        <w:tab/>
+      </w:r>
+      <w:r>
+        <w:rPr>
+          <w:rFonts w:ascii="Times New Roman" w:hAnsi="Times New Roman"/>
+        </w:rPr>
+        <w:tab/>
+        <w:t>I.1</w:t>
+      </w:r>
+      <w:r>
+        <w:rPr>
+          <w:rFonts w:ascii="Times New Roman" w:hAnsi="Times New Roman"/>
+        </w:rPr>
+        <w:t xml:space="preserve"> – </w:t>
+      </w:r>
+      <w:r>
+        <w:rPr>
+          <w:rFonts w:ascii="Times New Roman" w:hAnsi="Times New Roman"/>
+        </w:rPr>
+        <w:t>Application of the symmetry reduction on a Cr-doped QD</w:t>
+      </w:r>
+    </w:p>
+    <w:p>
+      <w:pPr>
+        <w:rPr>
+          <w:rFonts w:ascii="Times New Roman" w:hAnsi="Times New Roman"/>
+        </w:rPr>
+      </w:pPr>
+      <w:r>
+        <w:rPr>
+          <w:rFonts w:ascii="Times New Roman" w:hAnsi="Times New Roman"/>
+        </w:rPr>
+        <w:tab/>
+      </w:r>
+      <w:r>
+        <w:rPr>
+          <w:rFonts w:ascii="Times New Roman" w:hAnsi="Times New Roman"/>
+        </w:rPr>
+        <w:tab/>
+        <w:t>I.2 – Magneto-optical probing of a</w:t>
+      </w:r>
+      <w:r>
+        <w:rPr>
+          <w:rFonts w:ascii="Times New Roman" w:hAnsi="Times New Roman"/>
+        </w:rPr>
+        <w:t xml:space="preserve"> single</w:t>
+      </w:r>
+      <w:r>
+        <w:rPr>
+          <w:rFonts w:ascii="Times New Roman" w:hAnsi="Times New Roman"/>
+        </w:rPr>
+        <w:t xml:space="preserve"> dot</w:t>
+      </w:r>
+    </w:p>
+    <w:p>
+      <w:pPr>
+        <w:rPr>
+          <w:rFonts w:ascii="Times New Roman" w:hAnsi="Times New Roman"/>
+        </w:rPr>
+      </w:pPr>
+      <w:r>
+        <w:rPr>
+          <w:rFonts w:ascii="Times New Roman" w:hAnsi="Times New Roman"/>
+        </w:rPr>
+        <w:tab/>
+        <w:t>I – Cr in a (quasi) strain free environment</w:t>
+      </w:r>
+      <w:r>
+        <w:rPr>
+          <w:rFonts w:ascii="Times New Roman" w:hAnsi="Times New Roman"/>
+        </w:rPr>
+        <w:tab/>
+      </w:r>
+    </w:p>
+    <w:p>
+      <w:pPr>
+        <w:rPr>
+          <w:rFonts w:ascii="Times New Roman" w:hAnsi="Times New Roman"/>
+        </w:rPr>
+      </w:pPr>
+      <w:r>
+        <w:rPr>
+          <w:rFonts w:ascii="Times New Roman" w:hAnsi="Times New Roman"/>
+        </w:rPr>
+        <w:tab/>
+        <w:t>III – Study of X</w:t>
+      </w:r>
+      <w:r>
+        <w:rPr>
+          <w:rFonts w:ascii="Times New Roman" w:hAnsi="Times New Roman"/>
+          <w:vertAlign w:val="superscript"/>
+        </w:rPr>
+        <w:t>C</w:t>
+      </w:r>
+      <w:r>
+        <w:rPr>
+          <w:rFonts w:ascii="Times New Roman" w:hAnsi="Times New Roman"/>
+        </w:rPr>
+        <w:t>-Cr</w:t>
+      </w:r>
+    </w:p>
+    <w:p>
+      <w:pPr>
+        <w:rPr>
+          <w:rFonts w:ascii="Times New Roman" w:hAnsi="Times New Roman"/>
+        </w:rPr>
+      </w:pPr>
+    </w:p>
+    <w:p>
+      <w:pPr>
+        <w:rPr>
+          <w:rFonts w:ascii="Times New Roman" w:hAnsi="Times New Roman"/>
+          <w:u w:val="single"/>
+        </w:rPr>
+      </w:pPr>
+      <w:r>
+        <w:rPr>
+          <w:rFonts w:ascii="Times New Roman" w:hAnsi="Times New Roman"/>
+          <w:u w:val="single"/>
+        </w:rPr>
+        <w:t>Chapter 5: Dynamics of a single Cr spin in a ZnTe quantum dot</w:t>
+      </w:r>
+    </w:p>
+    <w:p/>
+    <w:p>
+      <w:pPr>
+        <w:rPr>
+          <w:rFonts w:ascii="Times New Roman" w:hAnsi="Times New Roman"/>
+        </w:rPr>
+      </w:pPr>
+      <w:r>
+        <w:rPr>
+          <w:rFonts w:ascii="Times New Roman" w:hAnsi="Times New Roman"/>
+        </w:rPr>
+        <w:tab/>
+        <w:t xml:space="preserve">I – </w:t>
+      </w:r>
+      <w:r>
+        <w:rPr>
+          <w:rFonts w:ascii="Times New Roman" w:hAnsi="Times New Roman"/>
+        </w:rPr>
+        <w:t>Cr spin</w:t>
+      </w:r>
+      <w:r>
+        <w:rPr>
+          <w:rFonts w:ascii="Times New Roman" w:hAnsi="Times New Roman"/>
+        </w:rPr>
+        <w:t xml:space="preserve"> time</w:t>
+      </w:r>
+      <w:r>
+        <w:rPr>
+          <w:rFonts w:ascii="Times New Roman" w:hAnsi="Times New Roman"/>
+        </w:rPr>
+        <w:t xml:space="preserve"> fluctuations</w:t>
+      </w:r>
+    </w:p>
+    <w:p>
+      <w:pPr>
+        <w:rPr>
+          <w:rFonts w:ascii="Times New Roman" w:hAnsi="Times New Roman"/>
+        </w:rPr>
+      </w:pPr>
+      <w:r>
+        <w:rPr>
+          <w:rFonts w:ascii="Times New Roman" w:hAnsi="Times New Roman"/>
+        </w:rPr>
+        <w:tab/>
+      </w:r>
+      <w:r>
+        <w:rPr>
+          <w:rFonts w:ascii="Times New Roman" w:hAnsi="Times New Roman"/>
+        </w:rPr>
+        <w:tab/>
+        <w:t>I.1 – Linbald parameter in Cr-doped QDs</w:t>
+      </w:r>
+    </w:p>
+    <w:p>
+      <w:pPr>
+        <w:rPr>
+          <w:rFonts w:ascii="Times New Roman" w:hAnsi="Times New Roman"/>
+        </w:rPr>
+      </w:pPr>
+      <w:r>
+        <w:rPr>
+          <w:rFonts w:ascii="Times New Roman" w:hAnsi="Times New Roman"/>
+        </w:rPr>
+        <w:lastRenderedPageBreak/>
+        <w:tab/>
+      </w:r>
+      <w:r>
+        <w:rPr>
+          <w:rFonts w:ascii="Times New Roman" w:hAnsi="Times New Roman"/>
+        </w:rPr>
+        <w:tab/>
+        <w:t>I.2 – Autocorrelation: conservation of the Cr spin</w:t>
+      </w:r>
+    </w:p>
+    <w:p>
+      <w:pPr>
+        <w:rPr>
+          <w:rFonts w:ascii="Times New Roman" w:hAnsi="Times New Roman"/>
+        </w:rPr>
+      </w:pPr>
+      <w:r>
+        <w:rPr>
+          <w:rFonts w:ascii="Times New Roman" w:hAnsi="Times New Roman"/>
+        </w:rPr>
+        <w:tab/>
+      </w:r>
+      <w:r>
+        <w:rPr>
+          <w:rFonts w:ascii="Times New Roman" w:hAnsi="Times New Roman"/>
+        </w:rPr>
+        <w:tab/>
+        <w:t>I.3 – Cross-correlation: flipping of the Cr spin</w:t>
+      </w:r>
+    </w:p>
+    <w:p>
+      <w:pPr>
+        <w:rPr>
+          <w:rFonts w:ascii="Times New Roman" w:hAnsi="Times New Roman"/>
+        </w:rPr>
+      </w:pPr>
+      <w:r>
+        <w:rPr>
+          <w:rFonts w:ascii="Times New Roman" w:hAnsi="Times New Roman"/>
+        </w:rPr>
+        <w:tab/>
+        <w:t xml:space="preserve">II – Optical preparation and </w:t>
+      </w:r>
+      <w:r>
+        <w:rPr>
+          <w:rFonts w:ascii="Times New Roman" w:hAnsi="Times New Roman"/>
+        </w:rPr>
+        <w:t>control of the Cr spin state</w:t>
+      </w:r>
+    </w:p>
+    <w:p>
+      <w:pPr>
+        <w:rPr>
+          <w:rFonts w:ascii="Times New Roman" w:hAnsi="Times New Roman"/>
+        </w:rPr>
+      </w:pPr>
+      <w:r>
+        <w:rPr>
+          <w:rFonts w:ascii="Times New Roman" w:hAnsi="Times New Roman"/>
+        </w:rPr>
+        <w:tab/>
+      </w:r>
+      <w:r>
+        <w:rPr>
+          <w:rFonts w:ascii="Times New Roman" w:hAnsi="Times New Roman"/>
+        </w:rPr>
+        <w:tab/>
+        <w:t>II.1 – Resonant optical spin pumping</w:t>
+      </w:r>
+    </w:p>
+    <w:p>
+      <w:pPr>
+        <w:rPr>
+          <w:rFonts w:ascii="Times New Roman" w:hAnsi="Times New Roman"/>
+        </w:rPr>
+      </w:pPr>
+      <w:r>
+        <w:rPr>
+          <w:rFonts w:ascii="Times New Roman" w:hAnsi="Times New Roman"/>
+        </w:rPr>
+        <w:tab/>
+      </w:r>
+      <w:r>
+        <w:rPr>
+          <w:rFonts w:ascii="Times New Roman" w:hAnsi="Times New Roman"/>
+        </w:rPr>
+        <w:tab/>
+        <w:t>II.2 – Optical Stark effect</w:t>
+      </w:r>
+    </w:p>
+    <w:p>
+      <w:pPr>
+        <w:rPr>
+          <w:rFonts w:ascii="Times New Roman" w:hAnsi="Times New Roman"/>
+        </w:rPr>
+      </w:pPr>
+      <w:r>
+        <w:rPr>
+          <w:rFonts w:ascii="Times New Roman" w:hAnsi="Times New Roman"/>
+        </w:rPr>
+        <w:tab/>
+        <w:t>III – Cr in a positively charged QD</w:t>
+      </w:r>
+    </w:p>
+    <w:p>
+      <w:pPr>
+        <w:rPr>
+          <w:rFonts w:ascii="Times New Roman" w:hAnsi="Times New Roman"/>
+        </w:rPr>
+      </w:pPr>
+      <w:r>
+        <w:rPr>
+          <w:rFonts w:ascii="Times New Roman" w:hAnsi="Times New Roman"/>
+        </w:rPr>
+        <w:tab/>
+        <w:t>??</w:t>
+      </w:r>
+      <w:r>
+        <w:rPr>
+          <w:rFonts w:ascii="Times New Roman" w:hAnsi="Times New Roman"/>
+        </w:rPr>
+        <w:t xml:space="preserve"> – Coupling to phonon</w:t>
+      </w:r>
+    </w:p>
+    <w:p>
+      <w:pPr>
+        <w:rPr>
+          <w:rFonts w:ascii="Times New Roman" w:hAnsi="Times New Roman"/>
+        </w:rPr>
+      </w:pPr>
+    </w:p>
+    <w:p>
+      <w:pPr>
+        <w:rPr>
+          <w:rFonts w:ascii="Times New Roman" w:hAnsi="Times New Roman"/>
+        </w:rPr>
+      </w:pPr>
+      <w:r>
+        <w:rPr>
+          <w:rFonts w:ascii="Times New Roman" w:hAnsi="Times New Roman"/>
+          <w:u w:val="single"/>
+        </w:rPr>
+        <w:t>Appendix</w:t>
       </w:r>
       <w:bookmarkStart w:id="0" w:name="_GoBack"/>
       <w:bookmarkEnd w:id="0"/>
       <w:r>
         <w:rPr>
           <w:rFonts w:ascii="Times New Roman" w:hAnsi="Times New Roman"/>
-        </w:rPr>
-        <w:t xml:space="preserve"> – Extraction of the QD parameters</w:t>
-      </w:r>
-    </w:p>
-    <w:p>
-      <w:pPr>
-        <w:rPr>
-          <w:rFonts w:ascii="Times New Roman" w:hAnsi="Times New Roman"/>
-        </w:rPr>
-      </w:pPr>
-      <w:r>
-        <w:rPr>
-          <w:rFonts w:ascii="Times New Roman" w:hAnsi="Times New Roman"/>
-        </w:rPr>
-        <w:tab/>
-      </w:r>
-    </w:p>
-    <w:p>
-      <w:pPr>
-        <w:rPr>
-          <w:rFonts w:ascii="Times New Roman" w:hAnsi="Times New Roman"/>
-          <w:u w:val="single"/>
-        </w:rPr>
-      </w:pPr>
-      <w:r>
-        <w:rPr>
-          <w:rFonts w:ascii="Times New Roman" w:hAnsi="Times New Roman"/>
-          <w:u w:val="single"/>
-        </w:rPr>
-        <w:t>Chapter 3</w:t>
-      </w:r>
-      <w:r>
-        <w:rPr>
-          <w:rFonts w:ascii="Times New Roman" w:hAnsi="Times New Roman"/>
-          <w:u w:val="single"/>
-        </w:rPr>
-        <w:t>: Coherent dynamics of Mn-doped positively charged quantum dots</w:t>
-      </w:r>
-    </w:p>
-    <w:p>
-      <w:pPr>
-        <w:rPr>
-          <w:rFonts w:ascii="Times New Roman" w:hAnsi="Times New Roman"/>
-          <w:u w:val="single"/>
-        </w:rPr>
-      </w:pPr>
-    </w:p>
-    <w:p>
-      <w:pPr>
-        <w:rPr>
-          <w:rFonts w:ascii="Times New Roman" w:hAnsi="Times New Roman"/>
-        </w:rPr>
-      </w:pPr>
-      <w:r>
-        <w:rPr>
-          <w:rFonts w:ascii="Times New Roman" w:hAnsi="Times New Roman"/>
-        </w:rPr>
-        <w:tab/>
-        <w:t>I – Mn in a II-VI positively charged quantum dot</w:t>
-      </w:r>
-    </w:p>
-    <w:p>
-      <w:pPr>
-        <w:rPr>
-          <w:rFonts w:ascii="Times New Roman" w:hAnsi="Times New Roman"/>
-        </w:rPr>
-      </w:pPr>
-      <w:r>
-        <w:rPr>
-          <w:rFonts w:ascii="Times New Roman" w:hAnsi="Times New Roman"/>
-        </w:rPr>
-        <w:tab/>
-      </w:r>
-      <w:r>
-        <w:rPr>
-          <w:rFonts w:ascii="Times New Roman" w:hAnsi="Times New Roman"/>
-        </w:rPr>
-        <w:tab/>
-        <w:t>I.1 – Quantum dot charged state selection</w:t>
-      </w:r>
-    </w:p>
-    <w:p>
-      <w:pPr>
-        <w:rPr>
-          <w:rFonts w:ascii="Times New Roman" w:hAnsi="Times New Roman"/>
-        </w:rPr>
-      </w:pPr>
-      <w:r>
-        <w:rPr>
-          <w:rFonts w:ascii="Times New Roman" w:hAnsi="Times New Roman"/>
-        </w:rPr>
-        <w:tab/>
-      </w:r>
-      <w:r>
-        <w:rPr>
-          <w:rFonts w:ascii="Times New Roman" w:hAnsi="Times New Roman"/>
-        </w:rPr>
-        <w:tab/>
-        <w:t>I.2 – Energy structure</w:t>
-      </w:r>
-    </w:p>
-    <w:p>
-      <w:pPr>
-        <w:rPr>
-          <w:rFonts w:ascii="Times New Roman" w:hAnsi="Times New Roman"/>
-        </w:rPr>
-      </w:pPr>
-      <w:r>
-        <w:rPr>
-          <w:rFonts w:ascii="Times New Roman" w:hAnsi="Times New Roman"/>
-        </w:rPr>
-        <w:tab/>
-      </w:r>
-      <w:r>
-        <w:rPr>
-          <w:rFonts w:ascii="Times New Roman" w:hAnsi="Times New Roman"/>
-        </w:rPr>
-        <w:tab/>
-        <w:t xml:space="preserve">I.3 – Optical </w:t>
-      </w:r>
-      <w:r>
-        <w:rPr>
-          <w:rFonts w:ascii="Ubuntu" w:hAnsi="Ubuntu"/>
-        </w:rPr>
-        <w:t>λ-</w:t>
-      </w:r>
-      <w:r>
-        <w:rPr>
-          <w:rFonts w:ascii="Times New Roman" w:hAnsi="Times New Roman"/>
-        </w:rPr>
-        <w:t>level identification</w:t>
-      </w:r>
-    </w:p>
-    <w:p>
-      <w:pPr>
-        <w:rPr>
-          <w:rFonts w:ascii="Times New Roman" w:hAnsi="Times New Roman"/>
-        </w:rPr>
-      </w:pPr>
-      <w:r>
-        <w:rPr>
-          <w:rFonts w:ascii="Times New Roman" w:hAnsi="Times New Roman"/>
-        </w:rPr>
-        <w:tab/>
-        <w:t>II – Time evolution of a Mn spin coupled to carrier</w:t>
-      </w:r>
-    </w:p>
-    <w:p>
-      <w:pPr>
-        <w:rPr>
-          <w:rFonts w:ascii="Times New Roman" w:hAnsi="Times New Roman"/>
-        </w:rPr>
-      </w:pPr>
-      <w:r>
-        <w:rPr>
-          <w:rFonts w:ascii="Times New Roman" w:hAnsi="Times New Roman"/>
-        </w:rPr>
-        <w:tab/>
-      </w:r>
-      <w:r>
-        <w:rPr>
-          <w:rFonts w:ascii="Times New Roman" w:hAnsi="Times New Roman"/>
-        </w:rPr>
-        <w:tab/>
-        <w:t>II.1 – Relaxation mechanisms</w:t>
-      </w:r>
-    </w:p>
-    <w:p>
-      <w:pPr>
-        <w:rPr>
-          <w:rFonts w:ascii="Times New Roman" w:hAnsi="Times New Roman"/>
-        </w:rPr>
-      </w:pPr>
-      <w:r>
-        <w:rPr>
-          <w:rFonts w:ascii="Times New Roman" w:hAnsi="Times New Roman"/>
-        </w:rPr>
-        <w:tab/>
-      </w:r>
-      <w:r>
-        <w:rPr>
-          <w:rFonts w:ascii="Times New Roman" w:hAnsi="Times New Roman"/>
-        </w:rPr>
-        <w:tab/>
-        <w:t>II.2 – The Linbald form</w:t>
-      </w:r>
-    </w:p>
-    <w:p>
-      <w:pPr>
-        <w:rPr>
-          <w:rFonts w:ascii="Times New Roman" w:hAnsi="Times New Roman"/>
-        </w:rPr>
-      </w:pPr>
-      <w:r>
-        <w:rPr>
-          <w:rFonts w:ascii="Times New Roman" w:hAnsi="Times New Roman"/>
-        </w:rPr>
-        <w:tab/>
-      </w:r>
-      <w:r>
-        <w:rPr>
-          <w:rFonts w:ascii="Times New Roman" w:hAnsi="Times New Roman"/>
-        </w:rPr>
-        <w:tab/>
-        <w:t xml:space="preserve">II.3 – </w:t>
-      </w:r>
-      <w:r>
-        <w:rPr>
-          <w:rFonts w:ascii="Times New Roman" w:hAnsi="Times New Roman"/>
-        </w:rPr>
-        <w:t xml:space="preserve">Escaping the </w:t>
-      </w:r>
-      <w:r>
-        <w:rPr>
-          <w:rFonts w:ascii="Ubuntu" w:hAnsi="Ubuntu"/>
-        </w:rPr>
-        <w:t>λ-</w:t>
-      </w:r>
-      <w:r>
-        <w:rPr>
-          <w:rFonts w:ascii="Times New Roman" w:hAnsi="Times New Roman"/>
-        </w:rPr>
-        <w:t>level system</w:t>
-      </w:r>
-    </w:p>
-    <w:p>
-      <w:pPr>
-        <w:rPr>
-          <w:rFonts w:ascii="Times New Roman" w:hAnsi="Times New Roman"/>
-        </w:rPr>
-      </w:pPr>
-      <w:r>
-        <w:rPr>
-          <w:rFonts w:ascii="Times New Roman" w:hAnsi="Times New Roman"/>
-        </w:rPr>
-        <w:tab/>
-        <w:t>III – Strain induced coherent dynamics</w:t>
-      </w:r>
-    </w:p>
-    <w:p>
-      <w:pPr>
-        <w:rPr>
-          <w:rFonts w:ascii="Times New Roman" w:hAnsi="Times New Roman"/>
-        </w:rPr>
-      </w:pPr>
-      <w:r>
-        <w:rPr>
-          <w:rFonts w:ascii="Times New Roman" w:hAnsi="Times New Roman"/>
-        </w:rPr>
-        <w:tab/>
-      </w:r>
-      <w:r>
-        <w:rPr>
-          <w:rFonts w:ascii="Times New Roman" w:hAnsi="Times New Roman"/>
-        </w:rPr>
-        <w:tab/>
-        <w:t>III.1</w:t>
-      </w:r>
-      <w:r>
-        <w:rPr>
-          <w:rFonts w:ascii="Times New Roman" w:hAnsi="Times New Roman"/>
-        </w:rPr>
-        <w:t xml:space="preserve"> – </w:t>
-      </w:r>
-      <w:r>
-        <w:rPr>
-          <w:rFonts w:ascii="Ubuntu" w:hAnsi="Ubuntu"/>
-        </w:rPr>
-        <w:t>λ-</w:t>
-      </w:r>
-      <w:r>
-        <w:rPr>
-          <w:rFonts w:ascii="Times New Roman" w:hAnsi="Times New Roman"/>
-        </w:rPr>
-        <w:t>level polarization rate time dependence</w:t>
-      </w:r>
-    </w:p>
-    <w:p>
-      <w:pPr>
-        <w:rPr>
-          <w:rFonts w:ascii="Times New Roman" w:hAnsi="Times New Roman"/>
-        </w:rPr>
-      </w:pPr>
-      <w:r>
-        <w:rPr>
-          <w:rFonts w:ascii="Times New Roman" w:hAnsi="Times New Roman"/>
-        </w:rPr>
-        <w:tab/>
-      </w:r>
-      <w:r>
-        <w:rPr>
-          <w:rFonts w:ascii="Times New Roman" w:hAnsi="Times New Roman"/>
-        </w:rPr>
-        <w:tab/>
-        <w:t>III.2</w:t>
-      </w:r>
-      <w:r>
-        <w:rPr>
-          <w:rFonts w:ascii="Times New Roman" w:hAnsi="Times New Roman"/>
-        </w:rPr>
-        <w:t xml:space="preserve"> – Polarization rate evolution under magnetic field</w:t>
-      </w:r>
-    </w:p>
-    <w:p>
-      <w:pPr>
-        <w:rPr>
-          <w:rFonts w:ascii="Times New Roman" w:hAnsi="Times New Roman"/>
-        </w:rPr>
-      </w:pPr>
-    </w:p>
-    <w:p>
-      <w:pPr>
-        <w:rPr>
-          <w:rFonts w:ascii="Times New Roman" w:hAnsi="Times New Roman"/>
-          <w:u w:val="single"/>
-        </w:rPr>
-      </w:pPr>
-      <w:r>
-        <w:rPr>
-          <w:rFonts w:ascii="Times New Roman" w:hAnsi="Times New Roman"/>
-          <w:u w:val="single"/>
-        </w:rPr>
-        <w:t>Chapter 4</w:t>
-      </w:r>
-      <w:r>
-        <w:rPr>
-          <w:rFonts w:ascii="Times New Roman" w:hAnsi="Times New Roman"/>
-          <w:u w:val="single"/>
-        </w:rPr>
-        <w:t>: Optical study of Cr-doped CdTe quantum dots</w:t>
-      </w:r>
-    </w:p>
-    <w:p>
-      <w:pPr>
-        <w:rPr>
-          <w:rFonts w:ascii="Times New Roman" w:hAnsi="Times New Roman"/>
-        </w:rPr>
-      </w:pPr>
-    </w:p>
-    <w:p>
-      <w:pPr>
-        <w:rPr>
-          <w:rFonts w:ascii="Times New Roman" w:hAnsi="Times New Roman"/>
-        </w:rPr>
-      </w:pPr>
-      <w:r>
-        <w:rPr>
-          <w:rFonts w:ascii="Times New Roman" w:hAnsi="Times New Roman"/>
-        </w:rPr>
-        <w:tab/>
-        <w:t>I – A system strongly coupled to strain state at the Cr position</w:t>
-      </w:r>
-    </w:p>
-    <w:p>
-      <w:pPr>
-        <w:rPr>
-          <w:rFonts w:ascii="Times New Roman" w:hAnsi="Times New Roman"/>
-        </w:rPr>
-      </w:pPr>
-      <w:r>
-        <w:rPr>
-          <w:rFonts w:ascii="Times New Roman" w:hAnsi="Times New Roman"/>
-        </w:rPr>
-        <w:tab/>
-      </w:r>
-      <w:r>
-        <w:rPr>
-          <w:rFonts w:ascii="Times New Roman" w:hAnsi="Times New Roman"/>
-        </w:rPr>
-        <w:tab/>
-        <w:t>I.1</w:t>
-      </w:r>
-      <w:r>
-        <w:rPr>
-          <w:rFonts w:ascii="Times New Roman" w:hAnsi="Times New Roman"/>
-        </w:rPr>
-        <w:t xml:space="preserve"> – </w:t>
-      </w:r>
-      <w:r>
-        <w:rPr>
-          <w:rFonts w:ascii="Times New Roman" w:hAnsi="Times New Roman"/>
-        </w:rPr>
-        <w:t>Application of the symmetry reduction on a Cr-doped QD</w:t>
-      </w:r>
-    </w:p>
-    <w:p>
-      <w:pPr>
-        <w:rPr>
-          <w:rFonts w:ascii="Times New Roman" w:hAnsi="Times New Roman"/>
-        </w:rPr>
-      </w:pPr>
-      <w:r>
-        <w:rPr>
-          <w:rFonts w:ascii="Times New Roman" w:hAnsi="Times New Roman"/>
-        </w:rPr>
-        <w:tab/>
-      </w:r>
-      <w:r>
-        <w:rPr>
-          <w:rFonts w:ascii="Times New Roman" w:hAnsi="Times New Roman"/>
-        </w:rPr>
-        <w:tab/>
-        <w:t>I.2 – Magneto-optical probing of a</w:t>
-      </w:r>
-      <w:r>
-        <w:rPr>
-          <w:rFonts w:ascii="Times New Roman" w:hAnsi="Times New Roman"/>
-        </w:rPr>
-        <w:t xml:space="preserve"> single</w:t>
-      </w:r>
-      <w:r>
-        <w:rPr>
-          <w:rFonts w:ascii="Times New Roman" w:hAnsi="Times New Roman"/>
-        </w:rPr>
-        <w:t xml:space="preserve"> dot</w:t>
-      </w:r>
-    </w:p>
-    <w:p>
-      <w:pPr>
-        <w:rPr>
-          <w:rFonts w:ascii="Times New Roman" w:hAnsi="Times New Roman"/>
-        </w:rPr>
-      </w:pPr>
-      <w:r>
-        <w:rPr>
-          <w:rFonts w:ascii="Times New Roman" w:hAnsi="Times New Roman"/>
-        </w:rPr>
-        <w:tab/>
-        <w:t>I – Cr in a (quasi) strain free environment</w:t>
-      </w:r>
-      <w:r>
-        <w:rPr>
-          <w:rFonts w:ascii="Times New Roman" w:hAnsi="Times New Roman"/>
-        </w:rPr>
-        <w:tab/>
-      </w:r>
-    </w:p>
-    <w:p>
-      <w:pPr>
-        <w:rPr>
-          <w:rFonts w:ascii="Times New Roman" w:hAnsi="Times New Roman"/>
-        </w:rPr>
-      </w:pPr>
-      <w:r>
-        <w:rPr>
-          <w:rFonts w:ascii="Times New Roman" w:hAnsi="Times New Roman"/>
-        </w:rPr>
-        <w:tab/>
-        <w:t>III – Study of X</w:t>
-      </w:r>
-      <w:r>
-        <w:rPr>
-          <w:rFonts w:ascii="Times New Roman" w:hAnsi="Times New Roman"/>
-          <w:vertAlign w:val="superscript"/>
-        </w:rPr>
-        <w:t>C</w:t>
-      </w:r>
-      <w:r>
-        <w:rPr>
-          <w:rFonts w:ascii="Times New Roman" w:hAnsi="Times New Roman"/>
-        </w:rPr>
-        <w:t>-Cr</w:t>
-      </w:r>
-    </w:p>
-    <w:p>
-      <w:pPr>
-        <w:rPr>
-          <w:rFonts w:ascii="Times New Roman" w:hAnsi="Times New Roman"/>
-        </w:rPr>
-      </w:pPr>
-    </w:p>
-    <w:p>
-      <w:pPr>
-        <w:rPr>
-          <w:rFonts w:ascii="Times New Roman" w:hAnsi="Times New Roman"/>
-          <w:u w:val="single"/>
-        </w:rPr>
-      </w:pPr>
-      <w:r>
-        <w:rPr>
-          <w:rFonts w:ascii="Times New Roman" w:hAnsi="Times New Roman"/>
-          <w:u w:val="single"/>
-        </w:rPr>
-        <w:t>Chapter 5: Dynamics of a single Cr spin in a ZnTe quantum dot</w:t>
-      </w:r>
-    </w:p>
-    <w:p/>
-    <w:p>
-      <w:pPr>
-        <w:rPr>
-          <w:rFonts w:ascii="Times New Roman" w:hAnsi="Times New Roman"/>
-        </w:rPr>
-      </w:pPr>
-      <w:r>
-        <w:rPr>
-          <w:rFonts w:ascii="Times New Roman" w:hAnsi="Times New Roman"/>
-        </w:rPr>
-        <w:lastRenderedPageBreak/>
-        <w:tab/>
-        <w:t xml:space="preserve">I – </w:t>
-      </w:r>
-      <w:r>
-        <w:rPr>
-          <w:rFonts w:ascii="Times New Roman" w:hAnsi="Times New Roman"/>
-        </w:rPr>
-        <w:t>Cr spin</w:t>
-      </w:r>
-      <w:r>
-        <w:rPr>
-          <w:rFonts w:ascii="Times New Roman" w:hAnsi="Times New Roman"/>
-        </w:rPr>
-        <w:t xml:space="preserve"> time</w:t>
-      </w:r>
-      <w:r>
-        <w:rPr>
-          <w:rFonts w:ascii="Times New Roman" w:hAnsi="Times New Roman"/>
-        </w:rPr>
-        <w:t xml:space="preserve"> fluctuations</w:t>
-      </w:r>
-    </w:p>
-    <w:p>
-      <w:pPr>
-        <w:rPr>
-          <w:rFonts w:ascii="Times New Roman" w:hAnsi="Times New Roman"/>
-        </w:rPr>
-      </w:pPr>
-      <w:r>
-        <w:rPr>
-          <w:rFonts w:ascii="Times New Roman" w:hAnsi="Times New Roman"/>
-        </w:rPr>
-        <w:tab/>
-      </w:r>
-      <w:r>
-        <w:rPr>
-          <w:rFonts w:ascii="Times New Roman" w:hAnsi="Times New Roman"/>
-        </w:rPr>
-        <w:tab/>
-        <w:t>I.1 – Linbald parameter in Cr-doped QDs</w:t>
-      </w:r>
-    </w:p>
-    <w:p>
-      <w:pPr>
-        <w:rPr>
-          <w:rFonts w:ascii="Times New Roman" w:hAnsi="Times New Roman"/>
-        </w:rPr>
-      </w:pPr>
-      <w:r>
-        <w:rPr>
-          <w:rFonts w:ascii="Times New Roman" w:hAnsi="Times New Roman"/>
-        </w:rPr>
-        <w:tab/>
-      </w:r>
-      <w:r>
-        <w:rPr>
-          <w:rFonts w:ascii="Times New Roman" w:hAnsi="Times New Roman"/>
-        </w:rPr>
-        <w:tab/>
-        <w:t>I.2 – Autocorrelation: conservation of the Cr spin</w:t>
-      </w:r>
-    </w:p>
-    <w:p>
-      <w:pPr>
-        <w:rPr>
-          <w:rFonts w:ascii="Times New Roman" w:hAnsi="Times New Roman"/>
-        </w:rPr>
-      </w:pPr>
-      <w:r>
-        <w:rPr>
-          <w:rFonts w:ascii="Times New Roman" w:hAnsi="Times New Roman"/>
-        </w:rPr>
-        <w:tab/>
-      </w:r>
-      <w:r>
-        <w:rPr>
-          <w:rFonts w:ascii="Times New Roman" w:hAnsi="Times New Roman"/>
-        </w:rPr>
-        <w:tab/>
-        <w:t>I.3 – Cross-correlation: flipping of the Cr spin</w:t>
-      </w:r>
-    </w:p>
-    <w:p>
-      <w:pPr>
-        <w:rPr>
-          <w:rFonts w:ascii="Times New Roman" w:hAnsi="Times New Roman"/>
-        </w:rPr>
-      </w:pPr>
-      <w:r>
-        <w:rPr>
-          <w:rFonts w:ascii="Times New Roman" w:hAnsi="Times New Roman"/>
-        </w:rPr>
-        <w:tab/>
-        <w:t xml:space="preserve">II – Optical preparation and </w:t>
-      </w:r>
-      <w:r>
-        <w:rPr>
-          <w:rFonts w:ascii="Times New Roman" w:hAnsi="Times New Roman"/>
-        </w:rPr>
-        <w:t>control of the Cr spin state</w:t>
-      </w:r>
-    </w:p>
-    <w:p>
-      <w:pPr>
-        <w:rPr>
-          <w:rFonts w:ascii="Times New Roman" w:hAnsi="Times New Roman"/>
-        </w:rPr>
-      </w:pPr>
-      <w:r>
-        <w:rPr>
-          <w:rFonts w:ascii="Times New Roman" w:hAnsi="Times New Roman"/>
-        </w:rPr>
-        <w:tab/>
-      </w:r>
-      <w:r>
-        <w:rPr>
-          <w:rFonts w:ascii="Times New Roman" w:hAnsi="Times New Roman"/>
-        </w:rPr>
-        <w:tab/>
-        <w:t>II.1 – Resonant optical spin pumping</w:t>
-      </w:r>
-    </w:p>
-    <w:p>
-      <w:pPr>
-        <w:rPr>
-          <w:rFonts w:ascii="Times New Roman" w:hAnsi="Times New Roman"/>
-        </w:rPr>
-      </w:pPr>
-      <w:r>
-        <w:rPr>
-          <w:rFonts w:ascii="Times New Roman" w:hAnsi="Times New Roman"/>
-        </w:rPr>
-        <w:tab/>
-      </w:r>
-      <w:r>
-        <w:rPr>
-          <w:rFonts w:ascii="Times New Roman" w:hAnsi="Times New Roman"/>
-        </w:rPr>
-        <w:tab/>
-        <w:t>II.2 – Optical Stark effect</w:t>
-      </w:r>
-    </w:p>
-    <w:p>
-      <w:pPr>
-        <w:rPr>
-          <w:rFonts w:ascii="Times New Roman" w:hAnsi="Times New Roman"/>
-        </w:rPr>
-      </w:pPr>
-      <w:r>
-        <w:rPr>
-          <w:rFonts w:ascii="Times New Roman" w:hAnsi="Times New Roman"/>
-        </w:rPr>
-        <w:tab/>
-        <w:t>??</w:t>
-      </w:r>
-      <w:r>
-        <w:rPr>
-          <w:rFonts w:ascii="Times New Roman" w:hAnsi="Times New Roman"/>
-        </w:rPr>
-        <w:t xml:space="preserve"> – Coupling to phonon</w:t>
-      </w:r>
-    </w:p>
-    <w:p>
-      <w:pPr>
-        <w:rPr>
-          <w:rFonts w:ascii="Times New Roman" w:hAnsi="Times New Roman"/>
-        </w:rPr>
-      </w:pPr>
-    </w:p>
-    <w:p>
-      <w:pPr>
-        <w:rPr>
-          <w:rFonts w:ascii="Times New Roman" w:hAnsi="Times New Roman"/>
-        </w:rPr>
-      </w:pPr>
-      <w:r>
-        <w:rPr>
-          <w:rFonts w:ascii="Times New Roman" w:hAnsi="Times New Roman"/>
-          <w:u w:val="single"/>
-        </w:rPr>
-        <w:t>Annex A</w:t>
+          <w:u w:val="single"/>
+        </w:rPr>
+        <w:t xml:space="preserve"> A</w:t>
       </w:r>
       <w:r>
         <w:rPr>

</xml_diff>